<commit_message>
New upload of doc
</commit_message>
<xml_diff>
--- a/NIHAAL/AS-GPS & EMBS_Word_INDEX.docx
+++ b/NIHAAL/AS-GPS & EMBS_Word_INDEX.docx
@@ -149,7 +149,16 @@
         </w:rPr>
       </w:pPr>
       <w:r>
-        <w:t xml:space="preserve">Introduction to </w:t>
+        <w:t xml:space="preserve">Introduction and </w:t>
+      </w:r>
+      <w:r>
+        <w:rPr>
+          <w:rFonts w:cstheme="minorHAnsi"/>
+        </w:rPr>
+        <w:t>History</w:t>
+      </w:r>
+      <w:r>
+        <w:t xml:space="preserve"> of </w:t>
       </w:r>
       <w:r>
         <w:t>Advance Smart GPS System</w:t>
@@ -177,7 +186,19 @@
         <w:rPr>
           <w:rFonts w:cstheme="minorHAnsi"/>
         </w:rPr>
-        <w:t xml:space="preserve"> to </w:t>
+        <w:t xml:space="preserve"> and </w:t>
+      </w:r>
+      <w:r>
+        <w:rPr>
+          <w:rFonts w:cstheme="minorHAnsi"/>
+        </w:rPr>
+        <w:t>History</w:t>
+      </w:r>
+      <w:r>
+        <w:rPr>
+          <w:rFonts w:cstheme="minorHAnsi"/>
+        </w:rPr>
+        <w:t xml:space="preserve"> of </w:t>
       </w:r>
       <w:r>
         <w:t>Electromagnetic Brake system</w:t>
@@ -229,7 +250,7 @@
         <w:rPr>
           <w:rFonts w:cstheme="minorHAnsi"/>
         </w:rPr>
-        <w:t xml:space="preserve">History and Literature Review of </w:t>
+        <w:t xml:space="preserve">Literature Review of </w:t>
       </w:r>
       <w:r>
         <w:rPr>
@@ -292,7 +313,7 @@
         <w:rPr>
           <w:rFonts w:cstheme="minorHAnsi"/>
         </w:rPr>
-        <w:t>History and Literature Review of Electromagnetic Brake System</w:t>
+        <w:t>Literature Review of Electromagnetic Brake System</w:t>
       </w:r>
     </w:p>
     <w:p>
@@ -1603,7 +1624,7 @@
   <w:style w:type="paragraph" w:default="1" w:styleId="Normal">
     <w:name w:val="Normal"/>
     <w:qFormat/>
-    <w:rsid w:val="007C036D"/>
+    <w:rsid w:val="00265493"/>
   </w:style>
   <w:style w:type="character" w:default="1" w:styleId="DefaultParagraphFont">
     <w:name w:val="Default Paragraph Font"/>

</xml_diff>